<commit_message>
Changes in exception handling. Updated documents
</commit_message>
<xml_diff>
--- a/spovm/archiver-CW/Course work files/1 ОБЗОР ЛИТЕРАТУРЫ.docx
+++ b/spovm/archiver-CW/Course work files/1 ОБЗОР ЛИТЕРАТУРЫ.docx
@@ -5,7 +5,7 @@
     <w:p>
       <w:pPr>
         <w:spacing w:after="0" w:line="240" w:lineRule="auto"/>
-        <w:ind w:left="709" w:firstLine="708"/>
+        <w:ind w:firstLine="349"/>
         <w:rPr>
           <w:rFonts w:ascii="Times New Roman" w:hAnsi="Times New Roman" w:cs="Times New Roman"/>
           <w:b/>
@@ -13,6 +13,8 @@
           <w:szCs w:val="28"/>
         </w:rPr>
       </w:pPr>
+      <w:bookmarkStart w:id="0" w:name="_GoBack"/>
+      <w:bookmarkEnd w:id="0"/>
       <w:r>
         <w:rPr>
           <w:rFonts w:ascii="Times New Roman" w:hAnsi="Times New Roman" w:cs="Times New Roman"/>
@@ -20,7 +22,16 @@
           <w:sz w:val="28"/>
           <w:szCs w:val="28"/>
         </w:rPr>
-        <w:t>1 ОБЗОР ЛИТЕРАТУРЫ</w:t>
+        <w:t xml:space="preserve">1 </w:t>
+      </w:r>
+      <w:r>
+        <w:rPr>
+          <w:rFonts w:ascii="Times New Roman" w:hAnsi="Times New Roman" w:cs="Times New Roman"/>
+          <w:b/>
+          <w:sz w:val="28"/>
+          <w:szCs w:val="28"/>
+        </w:rPr>
+        <w:t>ОБЗОР ЛИТЕРАТУРЫ</w:t>
       </w:r>
     </w:p>
     <w:p>
@@ -37,12 +48,8 @@
     </w:p>
     <w:p>
       <w:pPr>
-        <w:pStyle w:val="a3"/>
-        <w:numPr>
-          <w:ilvl w:val="1"/>
-          <w:numId w:val="2"/>
-        </w:numPr>
         <w:spacing w:after="0" w:line="240" w:lineRule="auto"/>
+        <w:ind w:firstLine="349"/>
         <w:rPr>
           <w:rFonts w:ascii="Times New Roman" w:hAnsi="Times New Roman" w:cs="Times New Roman"/>
           <w:b/>
@@ -50,6 +57,15 @@
           <w:szCs w:val="28"/>
         </w:rPr>
       </w:pPr>
+      <w:r>
+        <w:rPr>
+          <w:rFonts w:ascii="Times New Roman" w:hAnsi="Times New Roman" w:cs="Times New Roman"/>
+          <w:b/>
+          <w:sz w:val="28"/>
+          <w:szCs w:val="28"/>
+        </w:rPr>
+        <w:t xml:space="preserve">1.1 </w:t>
+      </w:r>
       <w:r>
         <w:rPr>
           <w:rFonts w:ascii="Times New Roman" w:hAnsi="Times New Roman" w:cs="Times New Roman"/>
@@ -76,7 +92,7 @@
     <w:p>
       <w:pPr>
         <w:spacing w:after="0" w:line="240" w:lineRule="auto"/>
-        <w:ind w:left="709"/>
+        <w:ind w:firstLine="349"/>
         <w:jc w:val="both"/>
         <w:rPr>
           <w:rFonts w:ascii="Times New Roman" w:hAnsi="Times New Roman" w:cs="Times New Roman"/>
@@ -91,7 +107,6 @@
           <w:sz w:val="28"/>
           <w:szCs w:val="28"/>
         </w:rPr>
-        <w:tab/>
         <w:t xml:space="preserve">Обычно архиваторы используют разные алгоритмы сжатия данных, детали которых разработчики скрывают друг от друга. Следовательно, порождается множество различных форматов, каждый из которых требует свою программы для работы с содержимым архива. Среди множества возможных аналогов данного курсового проекта, наиболее выделяются 2: </w:t>
       </w:r>
     </w:p>
@@ -135,17 +150,403 @@
           <w:sz w:val="28"/>
           <w:szCs w:val="28"/>
         </w:rPr>
-        <w:t xml:space="preserve">это архиватор RAR для </w:t>
+        <w:t>это</w:t>
+      </w:r>
+      <w:r>
+        <w:rPr>
+          <w:rFonts w:ascii="Times New Roman" w:hAnsi="Times New Roman" w:cs="Times New Roman"/>
+          <w:bCs/>
+          <w:sz w:val="28"/>
+          <w:szCs w:val="28"/>
+        </w:rPr>
+        <w:t xml:space="preserve"> </w:t>
+      </w:r>
+      <w:r>
+        <w:rPr>
+          <w:rFonts w:ascii="Times New Roman" w:hAnsi="Times New Roman" w:cs="Times New Roman"/>
+          <w:bCs/>
+          <w:sz w:val="28"/>
+          <w:szCs w:val="28"/>
+        </w:rPr>
+        <w:t>архиватор</w:t>
+      </w:r>
+      <w:r>
+        <w:rPr>
+          <w:rFonts w:ascii="Times New Roman" w:hAnsi="Times New Roman" w:cs="Times New Roman"/>
+          <w:bCs/>
+          <w:sz w:val="28"/>
+          <w:szCs w:val="28"/>
+        </w:rPr>
+        <w:t xml:space="preserve"> </w:t>
+      </w:r>
+      <w:r>
+        <w:rPr>
+          <w:rFonts w:ascii="Times New Roman" w:hAnsi="Times New Roman" w:cs="Times New Roman"/>
+          <w:bCs/>
+          <w:sz w:val="28"/>
+          <w:szCs w:val="28"/>
+          <w:lang w:val="en-US"/>
+        </w:rPr>
+        <w:t>RAR</w:t>
+      </w:r>
+      <w:r>
+        <w:rPr>
+          <w:rFonts w:ascii="Times New Roman" w:hAnsi="Times New Roman" w:cs="Times New Roman"/>
+          <w:bCs/>
+          <w:sz w:val="28"/>
+          <w:szCs w:val="28"/>
+        </w:rPr>
+        <w:t xml:space="preserve"> </w:t>
+      </w:r>
+      <w:r>
+        <w:rPr>
+          <w:rFonts w:ascii="Times New Roman" w:hAnsi="Times New Roman" w:cs="Times New Roman"/>
+          <w:bCs/>
+          <w:sz w:val="28"/>
+          <w:szCs w:val="28"/>
+        </w:rPr>
+        <w:t>для</w:t>
+      </w:r>
+      <w:r>
+        <w:rPr>
+          <w:rFonts w:ascii="Times New Roman" w:hAnsi="Times New Roman" w:cs="Times New Roman"/>
+          <w:bCs/>
+          <w:sz w:val="28"/>
+          <w:szCs w:val="28"/>
+        </w:rPr>
+        <w:t xml:space="preserve"> </w:t>
+      </w:r>
+      <w:r>
+        <w:rPr>
+          <w:rFonts w:ascii="Times New Roman" w:hAnsi="Times New Roman" w:cs="Times New Roman"/>
+          <w:bCs/>
+          <w:sz w:val="28"/>
+          <w:szCs w:val="28"/>
+          <w:lang w:val="en-US"/>
+        </w:rPr>
+        <w:t>Windows</w:t>
+      </w:r>
+      <w:r>
+        <w:rPr>
+          <w:rFonts w:ascii="Times New Roman" w:hAnsi="Times New Roman" w:cs="Times New Roman"/>
+          <w:sz w:val="28"/>
+          <w:szCs w:val="28"/>
+        </w:rPr>
+        <w:t xml:space="preserve"> — </w:t>
+      </w:r>
+      <w:r>
+        <w:rPr>
+          <w:rFonts w:ascii="Times New Roman" w:hAnsi="Times New Roman" w:cs="Times New Roman"/>
+          <w:sz w:val="28"/>
+          <w:szCs w:val="28"/>
+        </w:rPr>
+        <w:t>мощный</w:t>
+      </w:r>
+      <w:r>
+        <w:rPr>
+          <w:rFonts w:ascii="Times New Roman" w:hAnsi="Times New Roman" w:cs="Times New Roman"/>
+          <w:sz w:val="28"/>
+          <w:szCs w:val="28"/>
+        </w:rPr>
+        <w:t xml:space="preserve"> </w:t>
+      </w:r>
+      <w:r>
+        <w:rPr>
+          <w:rFonts w:ascii="Times New Roman" w:hAnsi="Times New Roman" w:cs="Times New Roman"/>
+          <w:sz w:val="28"/>
+          <w:szCs w:val="28"/>
+        </w:rPr>
+        <w:t>инструмент</w:t>
+      </w:r>
+      <w:r>
+        <w:rPr>
+          <w:rFonts w:ascii="Times New Roman" w:hAnsi="Times New Roman" w:cs="Times New Roman"/>
+          <w:sz w:val="28"/>
+          <w:szCs w:val="28"/>
+        </w:rPr>
+        <w:t xml:space="preserve"> </w:t>
+      </w:r>
+      <w:r>
+        <w:rPr>
+          <w:rFonts w:ascii="Times New Roman" w:hAnsi="Times New Roman" w:cs="Times New Roman"/>
+          <w:sz w:val="28"/>
+          <w:szCs w:val="28"/>
+        </w:rPr>
+        <w:t>для</w:t>
+      </w:r>
+      <w:r>
+        <w:rPr>
+          <w:rFonts w:ascii="Times New Roman" w:hAnsi="Times New Roman" w:cs="Times New Roman"/>
+          <w:sz w:val="28"/>
+          <w:szCs w:val="28"/>
+        </w:rPr>
+        <w:t xml:space="preserve"> </w:t>
+      </w:r>
+      <w:r>
+        <w:rPr>
+          <w:rFonts w:ascii="Times New Roman" w:hAnsi="Times New Roman" w:cs="Times New Roman"/>
+          <w:sz w:val="28"/>
+          <w:szCs w:val="28"/>
+        </w:rPr>
+        <w:t>архивирования</w:t>
+      </w:r>
+      <w:r>
+        <w:rPr>
+          <w:rFonts w:ascii="Times New Roman" w:hAnsi="Times New Roman" w:cs="Times New Roman"/>
+          <w:sz w:val="28"/>
+          <w:szCs w:val="28"/>
+        </w:rPr>
+        <w:t xml:space="preserve"> </w:t>
+      </w:r>
+      <w:r>
+        <w:rPr>
+          <w:rFonts w:ascii="Times New Roman" w:hAnsi="Times New Roman" w:cs="Times New Roman"/>
+          <w:sz w:val="28"/>
+          <w:szCs w:val="28"/>
+        </w:rPr>
+        <w:t>и</w:t>
+      </w:r>
+      <w:r>
+        <w:rPr>
+          <w:rFonts w:ascii="Times New Roman" w:hAnsi="Times New Roman" w:cs="Times New Roman"/>
+          <w:sz w:val="28"/>
+          <w:szCs w:val="28"/>
+          <w:lang w:val="en-US"/>
+        </w:rPr>
+        <w:t> </w:t>
+      </w:r>
+      <w:r>
+        <w:rPr>
+          <w:rFonts w:ascii="Times New Roman" w:hAnsi="Times New Roman" w:cs="Times New Roman"/>
+          <w:sz w:val="28"/>
+          <w:szCs w:val="28"/>
+        </w:rPr>
+        <w:t>управления</w:t>
+      </w:r>
+      <w:r>
+        <w:rPr>
+          <w:rFonts w:ascii="Times New Roman" w:hAnsi="Times New Roman" w:cs="Times New Roman"/>
+          <w:sz w:val="28"/>
+          <w:szCs w:val="28"/>
+        </w:rPr>
+        <w:t xml:space="preserve"> </w:t>
+      </w:r>
+      <w:r>
+        <w:rPr>
+          <w:rFonts w:ascii="Times New Roman" w:hAnsi="Times New Roman" w:cs="Times New Roman"/>
+          <w:sz w:val="28"/>
+          <w:szCs w:val="28"/>
+        </w:rPr>
+        <w:t>архивами</w:t>
+      </w:r>
+      <w:r>
+        <w:rPr>
+          <w:rFonts w:ascii="Times New Roman" w:hAnsi="Times New Roman" w:cs="Times New Roman"/>
+          <w:sz w:val="28"/>
+          <w:szCs w:val="28"/>
+        </w:rPr>
+        <w:t xml:space="preserve">. </w:t>
+      </w:r>
+      <w:r>
+        <w:rPr>
+          <w:rFonts w:ascii="Times New Roman" w:hAnsi="Times New Roman" w:cs="Times New Roman"/>
+          <w:sz w:val="28"/>
+          <w:szCs w:val="28"/>
+        </w:rPr>
+        <w:t xml:space="preserve"> Интерфейс программы представлен на рисунке 1.1.1. </w:t>
+      </w:r>
+      <w:r>
+        <w:rPr>
+          <w:rFonts w:ascii="Times New Roman" w:hAnsi="Times New Roman" w:cs="Times New Roman"/>
+          <w:sz w:val="28"/>
+          <w:szCs w:val="28"/>
+        </w:rPr>
+        <w:t>Помимо</w:t>
+      </w:r>
+      <w:r>
+        <w:rPr>
+          <w:rFonts w:ascii="Times New Roman" w:hAnsi="Times New Roman" w:cs="Times New Roman"/>
+          <w:sz w:val="28"/>
+          <w:szCs w:val="28"/>
+        </w:rPr>
+        <w:t xml:space="preserve"> </w:t>
+      </w:r>
+      <w:r>
+        <w:rPr>
+          <w:rFonts w:ascii="Times New Roman" w:hAnsi="Times New Roman" w:cs="Times New Roman"/>
+          <w:sz w:val="28"/>
+          <w:szCs w:val="28"/>
+          <w:lang w:val="en-US"/>
+        </w:rPr>
+        <w:t>Windows</w:t>
+      </w:r>
+      <w:r>
+        <w:rPr>
+          <w:rFonts w:ascii="Times New Roman" w:hAnsi="Times New Roman" w:cs="Times New Roman"/>
+          <w:sz w:val="28"/>
+          <w:szCs w:val="28"/>
+        </w:rPr>
+        <w:t xml:space="preserve">, </w:t>
+      </w:r>
+      <w:r>
+        <w:rPr>
+          <w:rFonts w:ascii="Times New Roman" w:hAnsi="Times New Roman" w:cs="Times New Roman"/>
+          <w:sz w:val="28"/>
+          <w:szCs w:val="28"/>
+        </w:rPr>
+        <w:t>существуют</w:t>
+      </w:r>
+      <w:r>
+        <w:rPr>
+          <w:rFonts w:ascii="Times New Roman" w:hAnsi="Times New Roman" w:cs="Times New Roman"/>
+          <w:sz w:val="28"/>
+          <w:szCs w:val="28"/>
+        </w:rPr>
+        <w:t xml:space="preserve"> </w:t>
+      </w:r>
+      <w:r>
+        <w:rPr>
+          <w:rFonts w:ascii="Times New Roman" w:hAnsi="Times New Roman" w:cs="Times New Roman"/>
+          <w:sz w:val="28"/>
+          <w:szCs w:val="28"/>
+        </w:rPr>
+        <w:t>версии</w:t>
+      </w:r>
+      <w:r>
+        <w:rPr>
+          <w:rFonts w:ascii="Times New Roman" w:hAnsi="Times New Roman" w:cs="Times New Roman"/>
+          <w:sz w:val="28"/>
+          <w:szCs w:val="28"/>
+        </w:rPr>
+        <w:t xml:space="preserve"> </w:t>
+      </w:r>
+      <w:r>
+        <w:rPr>
+          <w:rFonts w:ascii="Times New Roman" w:hAnsi="Times New Roman" w:cs="Times New Roman"/>
+          <w:sz w:val="28"/>
+          <w:szCs w:val="28"/>
+          <w:lang w:val="en-US"/>
+        </w:rPr>
+        <w:t>RAR</w:t>
+      </w:r>
+      <w:r>
+        <w:rPr>
+          <w:rFonts w:ascii="Times New Roman" w:hAnsi="Times New Roman" w:cs="Times New Roman"/>
+          <w:sz w:val="28"/>
+          <w:szCs w:val="28"/>
+        </w:rPr>
+        <w:t xml:space="preserve"> </w:t>
+      </w:r>
+      <w:r>
+        <w:rPr>
+          <w:rFonts w:ascii="Times New Roman" w:hAnsi="Times New Roman" w:cs="Times New Roman"/>
+          <w:sz w:val="28"/>
+          <w:szCs w:val="28"/>
+        </w:rPr>
+        <w:t>для</w:t>
+      </w:r>
+      <w:r>
+        <w:rPr>
+          <w:rFonts w:ascii="Times New Roman" w:hAnsi="Times New Roman" w:cs="Times New Roman"/>
+          <w:sz w:val="28"/>
+          <w:szCs w:val="28"/>
+        </w:rPr>
+        <w:t xml:space="preserve"> </w:t>
+      </w:r>
+      <w:r>
+        <w:rPr>
+          <w:rFonts w:ascii="Times New Roman" w:hAnsi="Times New Roman" w:cs="Times New Roman"/>
+          <w:sz w:val="28"/>
+          <w:szCs w:val="28"/>
+        </w:rPr>
+        <w:t>других</w:t>
+      </w:r>
+      <w:r>
+        <w:rPr>
+          <w:rFonts w:ascii="Times New Roman" w:hAnsi="Times New Roman" w:cs="Times New Roman"/>
+          <w:sz w:val="28"/>
+          <w:szCs w:val="28"/>
+        </w:rPr>
+        <w:t xml:space="preserve"> </w:t>
+      </w:r>
+      <w:r>
+        <w:rPr>
+          <w:rFonts w:ascii="Times New Roman" w:hAnsi="Times New Roman" w:cs="Times New Roman"/>
+          <w:sz w:val="28"/>
+          <w:szCs w:val="28"/>
+        </w:rPr>
+        <w:t>операционных</w:t>
+      </w:r>
+      <w:r>
+        <w:rPr>
+          <w:rFonts w:ascii="Times New Roman" w:hAnsi="Times New Roman" w:cs="Times New Roman"/>
+          <w:sz w:val="28"/>
+          <w:szCs w:val="28"/>
+        </w:rPr>
+        <w:t xml:space="preserve"> </w:t>
+      </w:r>
+      <w:r>
+        <w:rPr>
+          <w:rFonts w:ascii="Times New Roman" w:hAnsi="Times New Roman" w:cs="Times New Roman"/>
+          <w:sz w:val="28"/>
+          <w:szCs w:val="28"/>
+        </w:rPr>
+        <w:t>систем</w:t>
+      </w:r>
+      <w:r>
+        <w:rPr>
+          <w:rFonts w:ascii="Times New Roman" w:hAnsi="Times New Roman" w:cs="Times New Roman"/>
+          <w:sz w:val="28"/>
+          <w:szCs w:val="28"/>
+        </w:rPr>
+        <w:t xml:space="preserve"> — </w:t>
+      </w:r>
+      <w:r>
+        <w:rPr>
+          <w:rFonts w:ascii="Times New Roman" w:hAnsi="Times New Roman" w:cs="Times New Roman"/>
+          <w:iCs/>
+          <w:sz w:val="28"/>
+          <w:szCs w:val="28"/>
+          <w:lang w:val="en-US"/>
+        </w:rPr>
+        <w:t>Linux</w:t>
+      </w:r>
+      <w:r>
+        <w:rPr>
+          <w:rFonts w:ascii="Times New Roman" w:hAnsi="Times New Roman" w:cs="Times New Roman"/>
+          <w:sz w:val="28"/>
+          <w:szCs w:val="28"/>
+        </w:rPr>
+        <w:t xml:space="preserve">, </w:t>
+      </w:r>
+      <w:r>
+        <w:rPr>
+          <w:rFonts w:ascii="Times New Roman" w:hAnsi="Times New Roman" w:cs="Times New Roman"/>
+          <w:iCs/>
+          <w:sz w:val="28"/>
+          <w:szCs w:val="28"/>
+          <w:lang w:val="en-US"/>
+        </w:rPr>
+        <w:t>FreeBSD</w:t>
+      </w:r>
+      <w:r>
+        <w:rPr>
+          <w:rFonts w:ascii="Times New Roman" w:hAnsi="Times New Roman" w:cs="Times New Roman"/>
+          <w:sz w:val="28"/>
+          <w:szCs w:val="28"/>
+        </w:rPr>
+        <w:t xml:space="preserve">, </w:t>
       </w:r>
       <w:proofErr w:type="spellStart"/>
       <w:r>
         <w:rPr>
           <w:rFonts w:ascii="Times New Roman" w:hAnsi="Times New Roman" w:cs="Times New Roman"/>
-          <w:bCs/>
-          <w:sz w:val="28"/>
-          <w:szCs w:val="28"/>
-        </w:rPr>
-        <w:t>Windows</w:t>
+          <w:iCs/>
+          <w:sz w:val="28"/>
+          <w:szCs w:val="28"/>
+          <w:lang w:val="en-US"/>
+        </w:rPr>
+        <w:t>macOS</w:t>
       </w:r>
       <w:proofErr w:type="spellEnd"/>
       <w:r>
@@ -154,37 +555,246 @@
           <w:sz w:val="28"/>
           <w:szCs w:val="28"/>
         </w:rPr>
-        <w:t xml:space="preserve"> — мощный инструмент для архивирования и управления архивами. Помимо </w:t>
-      </w:r>
-      <w:proofErr w:type="spellStart"/>
-      <w:r>
-        <w:rPr>
-          <w:rFonts w:ascii="Times New Roman" w:hAnsi="Times New Roman" w:cs="Times New Roman"/>
-          <w:sz w:val="28"/>
-          <w:szCs w:val="28"/>
-        </w:rPr>
-        <w:t>Windows</w:t>
-      </w:r>
-      <w:proofErr w:type="spellEnd"/>
-      <w:r>
-        <w:rPr>
-          <w:rFonts w:ascii="Times New Roman" w:hAnsi="Times New Roman" w:cs="Times New Roman"/>
-          <w:sz w:val="28"/>
-          <w:szCs w:val="28"/>
-        </w:rPr>
-        <w:t xml:space="preserve">, существуют версии RAR для других операционных систем — </w:t>
-      </w:r>
-      <w:proofErr w:type="spellStart"/>
+        <w:t xml:space="preserve">, </w:t>
+      </w:r>
       <w:r>
         <w:rPr>
           <w:rFonts w:ascii="Times New Roman" w:hAnsi="Times New Roman" w:cs="Times New Roman"/>
           <w:iCs/>
           <w:sz w:val="28"/>
           <w:szCs w:val="28"/>
-        </w:rPr>
-        <w:t>Linux</w:t>
-      </w:r>
-      <w:proofErr w:type="spellEnd"/>
+          <w:lang w:val="en-US"/>
+        </w:rPr>
+        <w:t>Android</w:t>
+      </w:r>
+      <w:r>
+        <w:rPr>
+          <w:rFonts w:ascii="Times New Roman" w:hAnsi="Times New Roman" w:cs="Times New Roman"/>
+          <w:sz w:val="28"/>
+          <w:szCs w:val="28"/>
+        </w:rPr>
+        <w:t xml:space="preserve">. </w:t>
+      </w:r>
+      <w:r>
+        <w:rPr>
+          <w:rFonts w:ascii="Times New Roman" w:hAnsi="Times New Roman" w:cs="Times New Roman"/>
+          <w:sz w:val="28"/>
+          <w:szCs w:val="28"/>
+          <w:lang w:val="en-US"/>
+        </w:rPr>
+        <w:t>WinRAR</w:t>
+      </w:r>
+      <w:r>
+        <w:rPr>
+          <w:rFonts w:ascii="Times New Roman" w:hAnsi="Times New Roman" w:cs="Times New Roman"/>
+          <w:sz w:val="28"/>
+          <w:szCs w:val="28"/>
+        </w:rPr>
+        <w:t xml:space="preserve"> </w:t>
+      </w:r>
+      <w:r>
+        <w:rPr>
+          <w:rFonts w:ascii="Times New Roman" w:hAnsi="Times New Roman" w:cs="Times New Roman"/>
+          <w:sz w:val="28"/>
+          <w:szCs w:val="28"/>
+        </w:rPr>
+        <w:t>полностью</w:t>
+      </w:r>
+      <w:r>
+        <w:rPr>
+          <w:rFonts w:ascii="Times New Roman" w:hAnsi="Times New Roman" w:cs="Times New Roman"/>
+          <w:sz w:val="28"/>
+          <w:szCs w:val="28"/>
+        </w:rPr>
+        <w:t xml:space="preserve"> </w:t>
+      </w:r>
+      <w:r>
+        <w:rPr>
+          <w:rFonts w:ascii="Times New Roman" w:hAnsi="Times New Roman" w:cs="Times New Roman"/>
+          <w:sz w:val="28"/>
+          <w:szCs w:val="28"/>
+        </w:rPr>
+        <w:t>поддерживает</w:t>
+      </w:r>
+      <w:r>
+        <w:rPr>
+          <w:rFonts w:ascii="Times New Roman" w:hAnsi="Times New Roman" w:cs="Times New Roman"/>
+          <w:sz w:val="28"/>
+          <w:szCs w:val="28"/>
+        </w:rPr>
+        <w:t xml:space="preserve"> </w:t>
+      </w:r>
+      <w:r>
+        <w:rPr>
+          <w:rFonts w:ascii="Times New Roman" w:hAnsi="Times New Roman" w:cs="Times New Roman"/>
+          <w:sz w:val="28"/>
+          <w:szCs w:val="28"/>
+        </w:rPr>
+        <w:t>типы</w:t>
+      </w:r>
+      <w:r>
+        <w:rPr>
+          <w:rFonts w:ascii="Times New Roman" w:hAnsi="Times New Roman" w:cs="Times New Roman"/>
+          <w:sz w:val="28"/>
+          <w:szCs w:val="28"/>
+        </w:rPr>
+        <w:t xml:space="preserve"> </w:t>
+      </w:r>
+      <w:r>
+        <w:rPr>
+          <w:rFonts w:ascii="Times New Roman" w:hAnsi="Times New Roman" w:cs="Times New Roman"/>
+          <w:sz w:val="28"/>
+          <w:szCs w:val="28"/>
+          <w:lang w:val="en-US"/>
+        </w:rPr>
+        <w:t>RAR</w:t>
+      </w:r>
+      <w:r>
+        <w:rPr>
+          <w:rFonts w:ascii="Times New Roman" w:hAnsi="Times New Roman" w:cs="Times New Roman"/>
+          <w:sz w:val="28"/>
+          <w:szCs w:val="28"/>
+        </w:rPr>
+        <w:t xml:space="preserve"> </w:t>
+      </w:r>
+      <w:r>
+        <w:rPr>
+          <w:rFonts w:ascii="Times New Roman" w:hAnsi="Times New Roman" w:cs="Times New Roman"/>
+          <w:sz w:val="28"/>
+          <w:szCs w:val="28"/>
+        </w:rPr>
+        <w:t>и</w:t>
+      </w:r>
+      <w:r>
+        <w:rPr>
+          <w:rFonts w:ascii="Times New Roman" w:hAnsi="Times New Roman" w:cs="Times New Roman"/>
+          <w:sz w:val="28"/>
+          <w:szCs w:val="28"/>
+        </w:rPr>
+        <w:t xml:space="preserve"> </w:t>
+      </w:r>
+      <w:r>
+        <w:rPr>
+          <w:rFonts w:ascii="Times New Roman" w:hAnsi="Times New Roman" w:cs="Times New Roman"/>
+          <w:sz w:val="28"/>
+          <w:szCs w:val="28"/>
+          <w:lang w:val="en-US"/>
+        </w:rPr>
+        <w:t>ZIP</w:t>
+      </w:r>
+      <w:r>
+        <w:rPr>
+          <w:rFonts w:ascii="Times New Roman" w:hAnsi="Times New Roman" w:cs="Times New Roman"/>
+          <w:sz w:val="28"/>
+          <w:szCs w:val="28"/>
+        </w:rPr>
+        <w:t xml:space="preserve"> 2.0, </w:t>
+      </w:r>
+      <w:r>
+        <w:rPr>
+          <w:rFonts w:ascii="Times New Roman" w:hAnsi="Times New Roman" w:cs="Times New Roman"/>
+          <w:sz w:val="28"/>
+          <w:szCs w:val="28"/>
+        </w:rPr>
+        <w:t>а</w:t>
+      </w:r>
+      <w:r>
+        <w:rPr>
+          <w:rFonts w:ascii="Times New Roman" w:hAnsi="Times New Roman" w:cs="Times New Roman"/>
+          <w:sz w:val="28"/>
+          <w:szCs w:val="28"/>
+        </w:rPr>
+        <w:t xml:space="preserve"> </w:t>
+      </w:r>
+      <w:r>
+        <w:rPr>
+          <w:rFonts w:ascii="Times New Roman" w:hAnsi="Times New Roman" w:cs="Times New Roman"/>
+          <w:sz w:val="28"/>
+          <w:szCs w:val="28"/>
+        </w:rPr>
+        <w:t>также</w:t>
+      </w:r>
+      <w:r>
+        <w:rPr>
+          <w:rFonts w:ascii="Times New Roman" w:hAnsi="Times New Roman" w:cs="Times New Roman"/>
+          <w:sz w:val="28"/>
+          <w:szCs w:val="28"/>
+        </w:rPr>
+        <w:t xml:space="preserve"> </w:t>
+      </w:r>
+      <w:r>
+        <w:rPr>
+          <w:rFonts w:ascii="Times New Roman" w:hAnsi="Times New Roman" w:cs="Times New Roman"/>
+          <w:sz w:val="28"/>
+          <w:szCs w:val="28"/>
+        </w:rPr>
+        <w:t>способен</w:t>
+      </w:r>
+      <w:r>
+        <w:rPr>
+          <w:rFonts w:ascii="Times New Roman" w:hAnsi="Times New Roman" w:cs="Times New Roman"/>
+          <w:sz w:val="28"/>
+          <w:szCs w:val="28"/>
+        </w:rPr>
+        <w:t xml:space="preserve"> </w:t>
+      </w:r>
+      <w:r>
+        <w:rPr>
+          <w:rFonts w:ascii="Times New Roman" w:hAnsi="Times New Roman" w:cs="Times New Roman"/>
+          <w:sz w:val="28"/>
+          <w:szCs w:val="28"/>
+        </w:rPr>
+        <w:t>работать</w:t>
+      </w:r>
+      <w:r>
+        <w:rPr>
+          <w:rFonts w:ascii="Times New Roman" w:hAnsi="Times New Roman" w:cs="Times New Roman"/>
+          <w:sz w:val="28"/>
+          <w:szCs w:val="28"/>
+        </w:rPr>
+        <w:t xml:space="preserve"> </w:t>
+      </w:r>
+      <w:r>
+        <w:rPr>
+          <w:rFonts w:ascii="Times New Roman" w:hAnsi="Times New Roman" w:cs="Times New Roman"/>
+          <w:sz w:val="28"/>
+          <w:szCs w:val="28"/>
+        </w:rPr>
+        <w:t>с</w:t>
+      </w:r>
+      <w:r>
+        <w:rPr>
+          <w:rFonts w:ascii="Times New Roman" w:hAnsi="Times New Roman" w:cs="Times New Roman"/>
+          <w:sz w:val="28"/>
+          <w:szCs w:val="28"/>
+        </w:rPr>
+        <w:t xml:space="preserve"> </w:t>
+      </w:r>
+      <w:r>
+        <w:rPr>
+          <w:rFonts w:ascii="Times New Roman" w:hAnsi="Times New Roman" w:cs="Times New Roman"/>
+          <w:sz w:val="28"/>
+          <w:szCs w:val="28"/>
+        </w:rPr>
+        <w:t>форматами</w:t>
+      </w:r>
+      <w:r>
+        <w:rPr>
+          <w:rFonts w:ascii="Times New Roman" w:hAnsi="Times New Roman" w:cs="Times New Roman"/>
+          <w:sz w:val="28"/>
+          <w:szCs w:val="28"/>
+        </w:rPr>
+        <w:t xml:space="preserve"> 7</w:t>
+      </w:r>
+      <w:r>
+        <w:rPr>
+          <w:rFonts w:ascii="Times New Roman" w:hAnsi="Times New Roman" w:cs="Times New Roman"/>
+          <w:sz w:val="28"/>
+          <w:szCs w:val="28"/>
+          <w:lang w:val="en-US"/>
+        </w:rPr>
+        <w:t>Z</w:t>
+      </w:r>
       <w:r>
         <w:rPr>
           <w:rFonts w:ascii="Times New Roman" w:hAnsi="Times New Roman" w:cs="Times New Roman"/>
@@ -193,17 +803,15 @@
         </w:rPr>
         <w:t xml:space="preserve">, </w:t>
       </w:r>
-      <w:proofErr w:type="spellStart"/>
-      <w:r>
-        <w:rPr>
-          <w:rFonts w:ascii="Times New Roman" w:hAnsi="Times New Roman" w:cs="Times New Roman"/>
-          <w:iCs/>
-          <w:sz w:val="28"/>
-          <w:szCs w:val="28"/>
-        </w:rPr>
-        <w:t>FreeBSD</w:t>
-      </w:r>
-      <w:proofErr w:type="spellEnd"/>
+      <w:r>
+        <w:rPr>
+          <w:rFonts w:ascii="Times New Roman" w:hAnsi="Times New Roman" w:cs="Times New Roman"/>
+          <w:sz w:val="28"/>
+          <w:szCs w:val="28"/>
+          <w:lang w:val="en-US"/>
+        </w:rPr>
+        <w:t>ARJ</w:t>
+      </w:r>
       <w:r>
         <w:rPr>
           <w:rFonts w:ascii="Times New Roman" w:hAnsi="Times New Roman" w:cs="Times New Roman"/>
@@ -212,17 +820,32 @@
         </w:rPr>
         <w:t xml:space="preserve">, </w:t>
       </w:r>
-      <w:proofErr w:type="spellStart"/>
-      <w:r>
-        <w:rPr>
-          <w:rFonts w:ascii="Times New Roman" w:hAnsi="Times New Roman" w:cs="Times New Roman"/>
-          <w:iCs/>
-          <w:sz w:val="28"/>
-          <w:szCs w:val="28"/>
-        </w:rPr>
-        <w:t>macOS</w:t>
-      </w:r>
-      <w:proofErr w:type="spellEnd"/>
+      <w:r>
+        <w:rPr>
+          <w:rFonts w:ascii="Times New Roman" w:hAnsi="Times New Roman" w:cs="Times New Roman"/>
+          <w:sz w:val="28"/>
+          <w:szCs w:val="28"/>
+          <w:lang w:val="en-US"/>
+        </w:rPr>
+        <w:t>BZ</w:t>
+      </w:r>
+      <w:r>
+        <w:rPr>
+          <w:rFonts w:ascii="Times New Roman" w:hAnsi="Times New Roman" w:cs="Times New Roman"/>
+          <w:sz w:val="28"/>
+          <w:szCs w:val="28"/>
+        </w:rPr>
+        <w:t xml:space="preserve">2, </w:t>
+      </w:r>
+      <w:r>
+        <w:rPr>
+          <w:rFonts w:ascii="Times New Roman" w:hAnsi="Times New Roman" w:cs="Times New Roman"/>
+          <w:sz w:val="28"/>
+          <w:szCs w:val="28"/>
+          <w:lang w:val="en-US"/>
+        </w:rPr>
+        <w:t>CAB</w:t>
+      </w:r>
       <w:r>
         <w:rPr>
           <w:rFonts w:ascii="Times New Roman" w:hAnsi="Times New Roman" w:cs="Times New Roman"/>
@@ -231,75 +854,166 @@
         </w:rPr>
         <w:t xml:space="preserve">, </w:t>
       </w:r>
-      <w:proofErr w:type="spellStart"/>
-      <w:r>
-        <w:rPr>
-          <w:rFonts w:ascii="Times New Roman" w:hAnsi="Times New Roman" w:cs="Times New Roman"/>
-          <w:iCs/>
-          <w:sz w:val="28"/>
-          <w:szCs w:val="28"/>
-        </w:rPr>
-        <w:t>Android</w:t>
-      </w:r>
-      <w:proofErr w:type="spellEnd"/>
-      <w:r>
-        <w:rPr>
-          <w:rFonts w:ascii="Times New Roman" w:hAnsi="Times New Roman" w:cs="Times New Roman"/>
-          <w:sz w:val="28"/>
-          <w:szCs w:val="28"/>
-        </w:rPr>
-        <w:t xml:space="preserve">. </w:t>
-      </w:r>
-      <w:r>
-        <w:rPr>
-          <w:rFonts w:ascii="Times New Roman" w:hAnsi="Times New Roman" w:cs="Times New Roman"/>
-          <w:sz w:val="28"/>
-          <w:szCs w:val="28"/>
-          <w:lang w:val="en-US"/>
-        </w:rPr>
-        <w:t>WinRAR</w:t>
-      </w:r>
-      <w:r>
-        <w:rPr>
-          <w:rFonts w:ascii="Times New Roman" w:hAnsi="Times New Roman" w:cs="Times New Roman"/>
-          <w:sz w:val="28"/>
-          <w:szCs w:val="28"/>
-        </w:rPr>
-        <w:t xml:space="preserve"> полностью поддерживает типы </w:t>
-      </w:r>
-      <w:r>
-        <w:rPr>
-          <w:rFonts w:ascii="Times New Roman" w:hAnsi="Times New Roman" w:cs="Times New Roman"/>
-          <w:sz w:val="28"/>
-          <w:szCs w:val="28"/>
-          <w:lang w:val="en-US"/>
-        </w:rPr>
-        <w:t>RAR</w:t>
-      </w:r>
-      <w:r>
-        <w:rPr>
-          <w:rFonts w:ascii="Times New Roman" w:hAnsi="Times New Roman" w:cs="Times New Roman"/>
-          <w:sz w:val="28"/>
-          <w:szCs w:val="28"/>
-        </w:rPr>
-        <w:t xml:space="preserve"> и </w:t>
-      </w:r>
-      <w:r>
-        <w:rPr>
-          <w:rFonts w:ascii="Times New Roman" w:hAnsi="Times New Roman" w:cs="Times New Roman"/>
-          <w:sz w:val="28"/>
-          <w:szCs w:val="28"/>
-          <w:lang w:val="en-US"/>
-        </w:rPr>
-        <w:t>ZIP</w:t>
-      </w:r>
-      <w:r>
-        <w:rPr>
-          <w:rFonts w:ascii="Times New Roman" w:hAnsi="Times New Roman" w:cs="Times New Roman"/>
-          <w:sz w:val="28"/>
-          <w:szCs w:val="28"/>
-        </w:rPr>
-        <w:t xml:space="preserve"> 2.0, а также способен работать с форматами 7Z, ARJ, BZ2, CAB, GZ, ISO, JAR, LZ, LZH, TAR, UUE, XZ, Z, 001 и ZIPX нескольких типов. Из особенностей, </w:t>
+      <w:r>
+        <w:rPr>
+          <w:rFonts w:ascii="Times New Roman" w:hAnsi="Times New Roman" w:cs="Times New Roman"/>
+          <w:sz w:val="28"/>
+          <w:szCs w:val="28"/>
+          <w:lang w:val="en-US"/>
+        </w:rPr>
+        <w:t>GZ</w:t>
+      </w:r>
+      <w:r>
+        <w:rPr>
+          <w:rFonts w:ascii="Times New Roman" w:hAnsi="Times New Roman" w:cs="Times New Roman"/>
+          <w:sz w:val="28"/>
+          <w:szCs w:val="28"/>
+        </w:rPr>
+        <w:t xml:space="preserve">, </w:t>
+      </w:r>
+      <w:r>
+        <w:rPr>
+          <w:rFonts w:ascii="Times New Roman" w:hAnsi="Times New Roman" w:cs="Times New Roman"/>
+          <w:sz w:val="28"/>
+          <w:szCs w:val="28"/>
+          <w:lang w:val="en-US"/>
+        </w:rPr>
+        <w:t>ISO</w:t>
+      </w:r>
+      <w:r>
+        <w:rPr>
+          <w:rFonts w:ascii="Times New Roman" w:hAnsi="Times New Roman" w:cs="Times New Roman"/>
+          <w:sz w:val="28"/>
+          <w:szCs w:val="28"/>
+        </w:rPr>
+        <w:t xml:space="preserve">, </w:t>
+      </w:r>
+      <w:r>
+        <w:rPr>
+          <w:rFonts w:ascii="Times New Roman" w:hAnsi="Times New Roman" w:cs="Times New Roman"/>
+          <w:sz w:val="28"/>
+          <w:szCs w:val="28"/>
+          <w:lang w:val="en-US"/>
+        </w:rPr>
+        <w:t>JAR</w:t>
+      </w:r>
+      <w:r>
+        <w:rPr>
+          <w:rFonts w:ascii="Times New Roman" w:hAnsi="Times New Roman" w:cs="Times New Roman"/>
+          <w:sz w:val="28"/>
+          <w:szCs w:val="28"/>
+        </w:rPr>
+        <w:t xml:space="preserve">, </w:t>
+      </w:r>
+      <w:r>
+        <w:rPr>
+          <w:rFonts w:ascii="Times New Roman" w:hAnsi="Times New Roman" w:cs="Times New Roman"/>
+          <w:sz w:val="28"/>
+          <w:szCs w:val="28"/>
+          <w:lang w:val="en-US"/>
+        </w:rPr>
+        <w:t>LZ</w:t>
+      </w:r>
+      <w:r>
+        <w:rPr>
+          <w:rFonts w:ascii="Times New Roman" w:hAnsi="Times New Roman" w:cs="Times New Roman"/>
+          <w:sz w:val="28"/>
+          <w:szCs w:val="28"/>
+        </w:rPr>
+        <w:t xml:space="preserve">, </w:t>
+      </w:r>
+      <w:r>
+        <w:rPr>
+          <w:rFonts w:ascii="Times New Roman" w:hAnsi="Times New Roman" w:cs="Times New Roman"/>
+          <w:sz w:val="28"/>
+          <w:szCs w:val="28"/>
+          <w:lang w:val="en-US"/>
+        </w:rPr>
+        <w:t>LZH</w:t>
+      </w:r>
+      <w:r>
+        <w:rPr>
+          <w:rFonts w:ascii="Times New Roman" w:hAnsi="Times New Roman" w:cs="Times New Roman"/>
+          <w:sz w:val="28"/>
+          <w:szCs w:val="28"/>
+        </w:rPr>
+        <w:t xml:space="preserve">, </w:t>
+      </w:r>
+      <w:r>
+        <w:rPr>
+          <w:rFonts w:ascii="Times New Roman" w:hAnsi="Times New Roman" w:cs="Times New Roman"/>
+          <w:sz w:val="28"/>
+          <w:szCs w:val="28"/>
+          <w:lang w:val="en-US"/>
+        </w:rPr>
+        <w:t>TAR</w:t>
+      </w:r>
+      <w:r>
+        <w:rPr>
+          <w:rFonts w:ascii="Times New Roman" w:hAnsi="Times New Roman" w:cs="Times New Roman"/>
+          <w:sz w:val="28"/>
+          <w:szCs w:val="28"/>
+        </w:rPr>
+        <w:t xml:space="preserve">, </w:t>
+      </w:r>
+      <w:r>
+        <w:rPr>
+          <w:rFonts w:ascii="Times New Roman" w:hAnsi="Times New Roman" w:cs="Times New Roman"/>
+          <w:sz w:val="28"/>
+          <w:szCs w:val="28"/>
+          <w:lang w:val="en-US"/>
+        </w:rPr>
+        <w:t>UUE</w:t>
+      </w:r>
+      <w:r>
+        <w:rPr>
+          <w:rFonts w:ascii="Times New Roman" w:hAnsi="Times New Roman" w:cs="Times New Roman"/>
+          <w:sz w:val="28"/>
+          <w:szCs w:val="28"/>
+        </w:rPr>
+        <w:t xml:space="preserve">, </w:t>
+      </w:r>
+      <w:r>
+        <w:rPr>
+          <w:rFonts w:ascii="Times New Roman" w:hAnsi="Times New Roman" w:cs="Times New Roman"/>
+          <w:sz w:val="28"/>
+          <w:szCs w:val="28"/>
+          <w:lang w:val="en-US"/>
+        </w:rPr>
+        <w:t>XZ</w:t>
+      </w:r>
+      <w:r>
+        <w:rPr>
+          <w:rFonts w:ascii="Times New Roman" w:hAnsi="Times New Roman" w:cs="Times New Roman"/>
+          <w:sz w:val="28"/>
+          <w:szCs w:val="28"/>
+        </w:rPr>
+        <w:t xml:space="preserve">, </w:t>
+      </w:r>
+      <w:r>
+        <w:rPr>
+          <w:rFonts w:ascii="Times New Roman" w:hAnsi="Times New Roman" w:cs="Times New Roman"/>
+          <w:sz w:val="28"/>
+          <w:szCs w:val="28"/>
+          <w:lang w:val="en-US"/>
+        </w:rPr>
+        <w:t>Z</w:t>
+      </w:r>
+      <w:r>
+        <w:rPr>
+          <w:rFonts w:ascii="Times New Roman" w:hAnsi="Times New Roman" w:cs="Times New Roman"/>
+          <w:sz w:val="28"/>
+          <w:szCs w:val="28"/>
+        </w:rPr>
+        <w:t xml:space="preserve">, </w:t>
+      </w:r>
+      <w:r>
+        <w:rPr>
+          <w:rFonts w:ascii="Times New Roman" w:hAnsi="Times New Roman" w:cs="Times New Roman"/>
+          <w:sz w:val="28"/>
+          <w:szCs w:val="28"/>
+        </w:rPr>
+        <w:t xml:space="preserve">001 и ZIPX нескольких типов. Из особенностей, </w:t>
       </w:r>
       <w:r>
         <w:rPr>
@@ -506,12 +1220,19 @@
         </w:rPr>
         <w:t xml:space="preserve"> форматами среди аналогов.</w:t>
       </w:r>
+      <w:r>
+        <w:rPr>
+          <w:rFonts w:ascii="Times New Roman" w:hAnsi="Times New Roman" w:cs="Times New Roman"/>
+          <w:sz w:val="28"/>
+          <w:szCs w:val="28"/>
+        </w:rPr>
+        <w:t xml:space="preserve"> Интерфейс программы представлен на рисунке 1.1.2</w:t>
+      </w:r>
     </w:p>
     <w:p>
       <w:pPr>
-        <w:spacing w:after="0" w:line="360" w:lineRule="auto"/>
-        <w:ind w:left="709" w:firstLine="708"/>
-        <w:jc w:val="center"/>
+        <w:spacing w:after="0" w:line="240" w:lineRule="auto"/>
+        <w:jc w:val="both"/>
         <w:rPr>
           <w:rFonts w:ascii="Times New Roman" w:hAnsi="Times New Roman" w:cs="Times New Roman"/>
           <w:sz w:val="28"/>
@@ -520,8 +1241,662 @@
       </w:pPr>
     </w:p>
     <w:p>
-      <w:bookmarkStart w:id="0" w:name="_GoBack"/>
-      <w:bookmarkEnd w:id="0"/>
+      <w:pPr>
+        <w:spacing w:after="0" w:line="240" w:lineRule="auto"/>
+        <w:jc w:val="both"/>
+        <w:rPr>
+          <w:rFonts w:ascii="Times New Roman" w:hAnsi="Times New Roman" w:cs="Times New Roman"/>
+          <w:noProof/>
+          <w:sz w:val="28"/>
+          <w:szCs w:val="28"/>
+          <w:lang w:eastAsia="ru-RU"/>
+        </w:rPr>
+      </w:pPr>
+    </w:p>
+    <w:p>
+      <w:pPr>
+        <w:spacing w:after="0" w:line="240" w:lineRule="auto"/>
+        <w:jc w:val="center"/>
+        <w:rPr>
+          <w:rFonts w:ascii="Times New Roman" w:hAnsi="Times New Roman" w:cs="Times New Roman"/>
+          <w:sz w:val="28"/>
+          <w:szCs w:val="28"/>
+        </w:rPr>
+      </w:pPr>
+      <w:r>
+        <w:rPr>
+          <w:rFonts w:ascii="Times New Roman" w:hAnsi="Times New Roman" w:cs="Times New Roman"/>
+          <w:noProof/>
+          <w:sz w:val="28"/>
+          <w:szCs w:val="28"/>
+          <w:lang w:eastAsia="ru-RU"/>
+        </w:rPr>
+        <w:lastRenderedPageBreak/>
+        <w:drawing>
+          <wp:inline distT="0" distB="0" distL="0" distR="0">
+            <wp:extent cx="5939790" cy="4591034"/>
+            <wp:effectExtent l="0" t="0" r="3810" b="635"/>
+            <wp:docPr id="1" name="Рисунок 1" descr="D:\Repositories\2020-spring\spovm\archiver-CW\Course work files\Рисунки\1.1-winrar.png"/>
+            <wp:cNvGraphicFramePr>
+              <a:graphicFrameLocks xmlns:a="http://schemas.openxmlformats.org/drawingml/2006/main" noChangeAspect="1"/>
+            </wp:cNvGraphicFramePr>
+            <a:graphic xmlns:a="http://schemas.openxmlformats.org/drawingml/2006/main">
+              <a:graphicData uri="http://schemas.openxmlformats.org/drawingml/2006/picture">
+                <pic:pic xmlns:pic="http://schemas.openxmlformats.org/drawingml/2006/picture">
+                  <pic:nvPicPr>
+                    <pic:cNvPr id="0" name="Picture 1" descr="D:\Repositories\2020-spring\spovm\archiver-CW\Course work files\Рисунки\1.1-winrar.png"/>
+                    <pic:cNvPicPr>
+                      <a:picLocks noChangeAspect="1" noChangeArrowheads="1"/>
+                    </pic:cNvPicPr>
+                  </pic:nvPicPr>
+                  <pic:blipFill rotWithShape="1">
+                    <a:blip r:embed="rId5">
+                      <a:extLst>
+                        <a:ext uri="{28A0092B-C50C-407E-A947-70E740481C1C}">
+                          <a14:useLocalDpi xmlns:a14="http://schemas.microsoft.com/office/drawing/2010/main" val="0"/>
+                        </a:ext>
+                      </a:extLst>
+                    </a:blip>
+                    <a:srcRect t="9553" b="12402"/>
+                    <a:stretch/>
+                  </pic:blipFill>
+                  <pic:spPr bwMode="auto">
+                    <a:xfrm>
+                      <a:off x="0" y="0"/>
+                      <a:ext cx="5940425" cy="4591525"/>
+                    </a:xfrm>
+                    <a:prstGeom prst="rect">
+                      <a:avLst/>
+                    </a:prstGeom>
+                    <a:noFill/>
+                    <a:ln>
+                      <a:noFill/>
+                    </a:ln>
+                    <a:extLst>
+                      <a:ext uri="{53640926-AAD7-44D8-BBD7-CCE9431645EC}">
+                        <a14:shadowObscured xmlns:a14="http://schemas.microsoft.com/office/drawing/2010/main"/>
+                      </a:ext>
+                    </a:extLst>
+                  </pic:spPr>
+                </pic:pic>
+              </a:graphicData>
+            </a:graphic>
+          </wp:inline>
+        </w:drawing>
+      </w:r>
+    </w:p>
+    <w:p>
+      <w:pPr>
+        <w:spacing w:after="0" w:line="240" w:lineRule="auto"/>
+        <w:jc w:val="both"/>
+        <w:rPr>
+          <w:rFonts w:ascii="Times New Roman" w:hAnsi="Times New Roman" w:cs="Times New Roman"/>
+          <w:sz w:val="28"/>
+          <w:szCs w:val="28"/>
+        </w:rPr>
+      </w:pPr>
+    </w:p>
+    <w:p>
+      <w:pPr>
+        <w:spacing w:after="0" w:line="240" w:lineRule="auto"/>
+        <w:jc w:val="center"/>
+        <w:rPr>
+          <w:rFonts w:ascii="Times New Roman" w:hAnsi="Times New Roman" w:cs="Times New Roman"/>
+          <w:sz w:val="28"/>
+          <w:szCs w:val="28"/>
+        </w:rPr>
+      </w:pPr>
+      <w:r>
+        <w:rPr>
+          <w:rFonts w:ascii="Times New Roman" w:hAnsi="Times New Roman" w:cs="Times New Roman"/>
+          <w:sz w:val="28"/>
+          <w:szCs w:val="28"/>
+        </w:rPr>
+        <w:t>Рисунок 1.1.1</w:t>
+      </w:r>
+    </w:p>
+    <w:p>
+      <w:pPr>
+        <w:spacing w:after="0" w:line="240" w:lineRule="auto"/>
+        <w:jc w:val="center"/>
+        <w:rPr>
+          <w:rFonts w:ascii="Times New Roman" w:hAnsi="Times New Roman" w:cs="Times New Roman"/>
+          <w:sz w:val="28"/>
+          <w:szCs w:val="28"/>
+        </w:rPr>
+      </w:pPr>
+      <w:r>
+        <w:rPr>
+          <w:rFonts w:ascii="Times New Roman" w:hAnsi="Times New Roman" w:cs="Times New Roman"/>
+          <w:noProof/>
+          <w:sz w:val="28"/>
+          <w:szCs w:val="28"/>
+          <w:lang w:eastAsia="ru-RU"/>
+        </w:rPr>
+        <w:lastRenderedPageBreak/>
+        <w:drawing>
+          <wp:inline distT="0" distB="0" distL="0" distR="0">
+            <wp:extent cx="5174250" cy="5124450"/>
+            <wp:effectExtent l="0" t="0" r="7620" b="0"/>
+            <wp:docPr id="2" name="Рисунок 2" descr="D:\Repositories\2020-spring\spovm\archiver-CW\Course work files\Рисунки\1.2-7zip.png"/>
+            <wp:cNvGraphicFramePr>
+              <a:graphicFrameLocks xmlns:a="http://schemas.openxmlformats.org/drawingml/2006/main" noChangeAspect="1"/>
+            </wp:cNvGraphicFramePr>
+            <a:graphic xmlns:a="http://schemas.openxmlformats.org/drawingml/2006/main">
+              <a:graphicData uri="http://schemas.openxmlformats.org/drawingml/2006/picture">
+                <pic:pic xmlns:pic="http://schemas.openxmlformats.org/drawingml/2006/picture">
+                  <pic:nvPicPr>
+                    <pic:cNvPr id="0" name="Picture 2" descr="D:\Repositories\2020-spring\spovm\archiver-CW\Course work files\Рисунки\1.2-7zip.png"/>
+                    <pic:cNvPicPr>
+                      <a:picLocks noChangeAspect="1" noChangeArrowheads="1"/>
+                    </pic:cNvPicPr>
+                  </pic:nvPicPr>
+                  <pic:blipFill>
+                    <a:blip r:embed="rId6">
+                      <a:extLst>
+                        <a:ext uri="{28A0092B-C50C-407E-A947-70E740481C1C}">
+                          <a14:useLocalDpi xmlns:a14="http://schemas.microsoft.com/office/drawing/2010/main" val="0"/>
+                        </a:ext>
+                      </a:extLst>
+                    </a:blip>
+                    <a:srcRect/>
+                    <a:stretch>
+                      <a:fillRect/>
+                    </a:stretch>
+                  </pic:blipFill>
+                  <pic:spPr bwMode="auto">
+                    <a:xfrm>
+                      <a:off x="0" y="0"/>
+                      <a:ext cx="5174250" cy="5124450"/>
+                    </a:xfrm>
+                    <a:prstGeom prst="rect">
+                      <a:avLst/>
+                    </a:prstGeom>
+                    <a:noFill/>
+                    <a:ln>
+                      <a:noFill/>
+                    </a:ln>
+                  </pic:spPr>
+                </pic:pic>
+              </a:graphicData>
+            </a:graphic>
+          </wp:inline>
+        </w:drawing>
+      </w:r>
+    </w:p>
+    <w:p>
+      <w:pPr>
+        <w:spacing w:after="0" w:line="240" w:lineRule="auto"/>
+        <w:jc w:val="center"/>
+        <w:rPr>
+          <w:rFonts w:ascii="Times New Roman" w:hAnsi="Times New Roman" w:cs="Times New Roman"/>
+          <w:sz w:val="28"/>
+          <w:szCs w:val="28"/>
+        </w:rPr>
+      </w:pPr>
+      <w:r>
+        <w:rPr>
+          <w:rFonts w:ascii="Times New Roman" w:hAnsi="Times New Roman" w:cs="Times New Roman"/>
+          <w:sz w:val="28"/>
+          <w:szCs w:val="28"/>
+        </w:rPr>
+        <w:t>Рисунок 1.1.2</w:t>
+      </w:r>
+    </w:p>
+    <w:p>
+      <w:pPr>
+        <w:spacing w:after="0" w:line="240" w:lineRule="auto"/>
+        <w:jc w:val="both"/>
+        <w:rPr>
+          <w:rFonts w:ascii="Times New Roman" w:hAnsi="Times New Roman" w:cs="Times New Roman"/>
+          <w:sz w:val="28"/>
+          <w:szCs w:val="28"/>
+        </w:rPr>
+      </w:pPr>
+    </w:p>
+    <w:p>
+      <w:pPr>
+        <w:spacing w:after="0" w:line="240" w:lineRule="auto"/>
+        <w:jc w:val="both"/>
+        <w:rPr>
+          <w:rFonts w:ascii="Times New Roman" w:hAnsi="Times New Roman" w:cs="Times New Roman"/>
+          <w:sz w:val="28"/>
+          <w:szCs w:val="28"/>
+        </w:rPr>
+      </w:pPr>
+      <w:r>
+        <w:rPr>
+          <w:rFonts w:ascii="Times New Roman" w:hAnsi="Times New Roman" w:cs="Times New Roman"/>
+          <w:sz w:val="28"/>
+          <w:szCs w:val="28"/>
+        </w:rPr>
+        <w:tab/>
+        <w:t xml:space="preserve">Преимуществами предоставленных аналогов данного курсового проекта являются их </w:t>
+      </w:r>
+      <w:r>
+        <w:rPr>
+          <w:rFonts w:ascii="Times New Roman" w:hAnsi="Times New Roman" w:cs="Times New Roman"/>
+          <w:sz w:val="28"/>
+          <w:szCs w:val="28"/>
+        </w:rPr>
+        <w:t>надежность, они были проверены временем,</w:t>
+      </w:r>
+      <w:r>
+        <w:rPr>
+          <w:rFonts w:ascii="Times New Roman" w:hAnsi="Times New Roman" w:cs="Times New Roman"/>
+          <w:sz w:val="28"/>
+          <w:szCs w:val="28"/>
+        </w:rPr>
+        <w:t xml:space="preserve"> и высокая эффективность алгоритмами сжатия</w:t>
+      </w:r>
+      <w:r>
+        <w:rPr>
+          <w:rFonts w:ascii="Times New Roman" w:hAnsi="Times New Roman" w:cs="Times New Roman"/>
+          <w:sz w:val="28"/>
+          <w:szCs w:val="28"/>
+        </w:rPr>
+        <w:t>, но для простого пользователя эти программы имеют множество непонятных функций, которыми большинство простых пользователей так никогда и не воспользуется</w:t>
+      </w:r>
+      <w:r>
+        <w:rPr>
+          <w:rFonts w:ascii="Times New Roman" w:hAnsi="Times New Roman" w:cs="Times New Roman"/>
+          <w:sz w:val="28"/>
+          <w:szCs w:val="28"/>
+        </w:rPr>
+        <w:t xml:space="preserve">. </w:t>
+      </w:r>
+      <w:r>
+        <w:rPr>
+          <w:rFonts w:ascii="Times New Roman" w:hAnsi="Times New Roman" w:cs="Times New Roman"/>
+          <w:sz w:val="28"/>
+          <w:szCs w:val="28"/>
+        </w:rPr>
+        <w:t>Данный курсовой проект имеет простой, но удобный пользовательский интерфейс, который предоставляет пользователю то, что ему необходимо – архивацию и разархивацию данных.</w:t>
+      </w:r>
+    </w:p>
+    <w:p>
+      <w:pPr>
+        <w:spacing w:after="0" w:line="240" w:lineRule="auto"/>
+        <w:jc w:val="both"/>
+        <w:rPr>
+          <w:rFonts w:ascii="Times New Roman" w:hAnsi="Times New Roman" w:cs="Times New Roman"/>
+          <w:sz w:val="28"/>
+          <w:szCs w:val="28"/>
+        </w:rPr>
+      </w:pPr>
+    </w:p>
+    <w:p>
+      <w:pPr>
+        <w:spacing w:after="0" w:line="240" w:lineRule="auto"/>
+        <w:ind w:firstLine="708"/>
+        <w:jc w:val="both"/>
+        <w:rPr>
+          <w:rFonts w:ascii="Times New Roman" w:hAnsi="Times New Roman" w:cs="Times New Roman"/>
+          <w:b/>
+          <w:sz w:val="28"/>
+          <w:szCs w:val="28"/>
+        </w:rPr>
+      </w:pPr>
+      <w:r>
+        <w:rPr>
+          <w:rFonts w:ascii="Times New Roman" w:hAnsi="Times New Roman" w:cs="Times New Roman"/>
+          <w:b/>
+          <w:sz w:val="28"/>
+          <w:szCs w:val="28"/>
+        </w:rPr>
+        <w:t>1.2 Обзор средств разработки</w:t>
+      </w:r>
+    </w:p>
+    <w:p>
+      <w:pPr>
+        <w:spacing w:after="0" w:line="240" w:lineRule="auto"/>
+        <w:jc w:val="both"/>
+        <w:rPr>
+          <w:rFonts w:ascii="Times New Roman" w:hAnsi="Times New Roman" w:cs="Times New Roman"/>
+          <w:sz w:val="28"/>
+          <w:szCs w:val="28"/>
+        </w:rPr>
+      </w:pPr>
+    </w:p>
+    <w:p>
+      <w:pPr>
+        <w:spacing w:after="0" w:line="240" w:lineRule="auto"/>
+        <w:ind w:firstLine="708"/>
+        <w:jc w:val="both"/>
+        <w:rPr>
+          <w:rFonts w:ascii="Times New Roman" w:hAnsi="Times New Roman" w:cs="Times New Roman"/>
+          <w:sz w:val="28"/>
+          <w:szCs w:val="28"/>
+        </w:rPr>
+      </w:pPr>
+      <w:r>
+        <w:rPr>
+          <w:rFonts w:ascii="Times New Roman" w:hAnsi="Times New Roman" w:cs="Times New Roman"/>
+          <w:sz w:val="28"/>
+          <w:szCs w:val="28"/>
+        </w:rPr>
+        <w:t xml:space="preserve">Знакомство с алгоритмом Хаффмана и его реализацией на языке </w:t>
+      </w:r>
+      <w:r>
+        <w:rPr>
+          <w:rFonts w:ascii="Times New Roman" w:hAnsi="Times New Roman" w:cs="Times New Roman"/>
+          <w:sz w:val="28"/>
+          <w:szCs w:val="28"/>
+          <w:lang w:val="en-US"/>
+        </w:rPr>
+        <w:t>C</w:t>
+      </w:r>
+      <w:r>
+        <w:rPr>
+          <w:rFonts w:ascii="Times New Roman" w:hAnsi="Times New Roman" w:cs="Times New Roman"/>
+          <w:sz w:val="28"/>
+          <w:szCs w:val="28"/>
+        </w:rPr>
+        <w:t xml:space="preserve"> можно найти на </w:t>
+      </w:r>
+      <w:r>
+        <w:rPr>
+          <w:rFonts w:ascii="Times New Roman" w:hAnsi="Times New Roman" w:cs="Times New Roman"/>
+          <w:sz w:val="28"/>
+          <w:szCs w:val="28"/>
+        </w:rPr>
+        <w:t>веб-ресурсе</w:t>
+      </w:r>
+      <w:r>
+        <w:rPr>
+          <w:rFonts w:ascii="Times New Roman" w:hAnsi="Times New Roman" w:cs="Times New Roman"/>
+          <w:sz w:val="28"/>
+          <w:szCs w:val="28"/>
+        </w:rPr>
+        <w:t xml:space="preserve"> [1]. Тут в нескольких статьях описывается создание программы по архивации данных. Также можно найти сравнение быстродействие данного алгоритма на различных языках.</w:t>
+      </w:r>
+      <w:r>
+        <w:rPr>
+          <w:rFonts w:ascii="Times New Roman" w:hAnsi="Times New Roman" w:cs="Times New Roman"/>
+          <w:sz w:val="28"/>
+          <w:szCs w:val="28"/>
+        </w:rPr>
+        <w:tab/>
+      </w:r>
+    </w:p>
+    <w:p>
+      <w:pPr>
+        <w:spacing w:after="0" w:line="240" w:lineRule="auto"/>
+        <w:jc w:val="both"/>
+        <w:rPr>
+          <w:rFonts w:ascii="Times New Roman" w:hAnsi="Times New Roman" w:cs="Times New Roman"/>
+          <w:sz w:val="28"/>
+          <w:szCs w:val="28"/>
+        </w:rPr>
+      </w:pPr>
+      <w:r>
+        <w:rPr>
+          <w:rFonts w:ascii="Times New Roman" w:hAnsi="Times New Roman" w:cs="Times New Roman"/>
+          <w:sz w:val="28"/>
+          <w:szCs w:val="28"/>
+        </w:rPr>
+        <w:tab/>
+        <w:t xml:space="preserve">В книге [5] можно познакомится с языком </w:t>
+      </w:r>
+      <w:r>
+        <w:rPr>
+          <w:rFonts w:ascii="Times New Roman" w:hAnsi="Times New Roman" w:cs="Times New Roman"/>
+          <w:sz w:val="28"/>
+          <w:szCs w:val="28"/>
+          <w:lang w:val="en-US"/>
+        </w:rPr>
+        <w:t>C</w:t>
+      </w:r>
+      <w:r>
+        <w:rPr>
+          <w:rFonts w:ascii="Times New Roman" w:hAnsi="Times New Roman" w:cs="Times New Roman"/>
+          <w:sz w:val="28"/>
+          <w:szCs w:val="28"/>
+        </w:rPr>
+        <w:t>++, а также в ней рассматривается разработка различных полезных алгоритмов.</w:t>
+      </w:r>
+    </w:p>
+    <w:p>
+      <w:pPr>
+        <w:spacing w:after="0" w:line="240" w:lineRule="auto"/>
+        <w:jc w:val="both"/>
+        <w:rPr>
+          <w:rFonts w:ascii="Times New Roman" w:hAnsi="Times New Roman" w:cs="Times New Roman"/>
+          <w:sz w:val="28"/>
+          <w:szCs w:val="28"/>
+        </w:rPr>
+      </w:pPr>
+      <w:r>
+        <w:rPr>
+          <w:rFonts w:ascii="Times New Roman" w:hAnsi="Times New Roman" w:cs="Times New Roman"/>
+          <w:sz w:val="28"/>
+          <w:szCs w:val="28"/>
+        </w:rPr>
+        <w:lastRenderedPageBreak/>
+        <w:tab/>
+        <w:t xml:space="preserve">Книга [4] позволяет глубже взглянуть в разработку приложений на языке </w:t>
+      </w:r>
+      <w:r>
+        <w:rPr>
+          <w:rFonts w:ascii="Times New Roman" w:hAnsi="Times New Roman" w:cs="Times New Roman"/>
+          <w:sz w:val="28"/>
+          <w:szCs w:val="28"/>
+          <w:lang w:val="en-US"/>
+        </w:rPr>
+        <w:t>C</w:t>
+      </w:r>
+      <w:r>
+        <w:rPr>
+          <w:rFonts w:ascii="Times New Roman" w:hAnsi="Times New Roman" w:cs="Times New Roman"/>
+          <w:sz w:val="28"/>
+          <w:szCs w:val="28"/>
+        </w:rPr>
+        <w:t>++, знакомит с многими неочевидными на первый взгляд особенностями языка, постепенно усложняясь к концу книги и давая все более точное представление о языке.</w:t>
+      </w:r>
+    </w:p>
+    <w:p>
+      <w:pPr>
+        <w:spacing w:after="0" w:line="240" w:lineRule="auto"/>
+        <w:jc w:val="both"/>
+        <w:rPr>
+          <w:rFonts w:ascii="Times New Roman" w:hAnsi="Times New Roman" w:cs="Times New Roman"/>
+          <w:sz w:val="28"/>
+          <w:szCs w:val="28"/>
+        </w:rPr>
+      </w:pPr>
+      <w:r>
+        <w:rPr>
+          <w:rFonts w:ascii="Times New Roman" w:hAnsi="Times New Roman" w:cs="Times New Roman"/>
+          <w:sz w:val="28"/>
+          <w:szCs w:val="28"/>
+        </w:rPr>
+        <w:tab/>
+      </w:r>
+      <w:r>
+        <w:rPr>
+          <w:rFonts w:ascii="Times New Roman" w:hAnsi="Times New Roman" w:cs="Times New Roman"/>
+          <w:sz w:val="28"/>
+          <w:szCs w:val="28"/>
+        </w:rPr>
+        <w:t xml:space="preserve">Информационный портал [3] выкладывает переводы зарубежных уроков по языку </w:t>
+      </w:r>
+      <w:r>
+        <w:rPr>
+          <w:rFonts w:ascii="Times New Roman" w:hAnsi="Times New Roman" w:cs="Times New Roman"/>
+          <w:sz w:val="28"/>
+          <w:szCs w:val="28"/>
+          <w:lang w:val="en-US"/>
+        </w:rPr>
+        <w:t>C</w:t>
+      </w:r>
+      <w:r>
+        <w:rPr>
+          <w:rFonts w:ascii="Times New Roman" w:hAnsi="Times New Roman" w:cs="Times New Roman"/>
+          <w:sz w:val="28"/>
+          <w:szCs w:val="28"/>
+        </w:rPr>
+        <w:t>++. Причем информация тут доносится на простом языке с множеством различных примеров в коде, что позволяет легко разобраться в новой для читателя теме.</w:t>
+      </w:r>
+    </w:p>
+    <w:p>
+      <w:pPr>
+        <w:spacing w:after="0" w:line="240" w:lineRule="auto"/>
+        <w:jc w:val="both"/>
+        <w:rPr>
+          <w:rFonts w:ascii="Times New Roman" w:hAnsi="Times New Roman" w:cs="Times New Roman"/>
+          <w:sz w:val="28"/>
+          <w:szCs w:val="28"/>
+        </w:rPr>
+      </w:pPr>
+      <w:r>
+        <w:rPr>
+          <w:rFonts w:ascii="Times New Roman" w:hAnsi="Times New Roman" w:cs="Times New Roman"/>
+          <w:sz w:val="28"/>
+          <w:szCs w:val="28"/>
+        </w:rPr>
+        <w:tab/>
+        <w:t xml:space="preserve">Основная информация по разработке приложения с помощью </w:t>
+      </w:r>
+      <w:proofErr w:type="spellStart"/>
+      <w:r>
+        <w:rPr>
+          <w:rFonts w:ascii="Times New Roman" w:hAnsi="Times New Roman" w:cs="Times New Roman"/>
+          <w:sz w:val="28"/>
+          <w:szCs w:val="28"/>
+        </w:rPr>
+        <w:t>фреймворка</w:t>
+      </w:r>
+      <w:proofErr w:type="spellEnd"/>
+      <w:r>
+        <w:rPr>
+          <w:rFonts w:ascii="Times New Roman" w:hAnsi="Times New Roman" w:cs="Times New Roman"/>
+          <w:sz w:val="28"/>
+          <w:szCs w:val="28"/>
+        </w:rPr>
+        <w:t xml:space="preserve"> </w:t>
+      </w:r>
+      <w:proofErr w:type="spellStart"/>
+      <w:r>
+        <w:rPr>
+          <w:rFonts w:ascii="Times New Roman" w:hAnsi="Times New Roman" w:cs="Times New Roman"/>
+          <w:sz w:val="28"/>
+          <w:szCs w:val="28"/>
+          <w:lang w:val="en-US"/>
+        </w:rPr>
+        <w:t>Qt</w:t>
+      </w:r>
+      <w:proofErr w:type="spellEnd"/>
+      <w:r>
+        <w:rPr>
+          <w:rFonts w:ascii="Times New Roman" w:hAnsi="Times New Roman" w:cs="Times New Roman"/>
+          <w:sz w:val="28"/>
+          <w:szCs w:val="28"/>
+        </w:rPr>
+        <w:t xml:space="preserve"> предоставляется на официальном сайте документации </w:t>
+      </w:r>
+      <w:proofErr w:type="spellStart"/>
+      <w:r>
+        <w:rPr>
+          <w:rFonts w:ascii="Times New Roman" w:hAnsi="Times New Roman" w:cs="Times New Roman"/>
+          <w:sz w:val="28"/>
+          <w:szCs w:val="28"/>
+        </w:rPr>
+        <w:t>фреймворка</w:t>
+      </w:r>
+      <w:proofErr w:type="spellEnd"/>
+      <w:r>
+        <w:rPr>
+          <w:rFonts w:ascii="Times New Roman" w:hAnsi="Times New Roman" w:cs="Times New Roman"/>
+          <w:sz w:val="28"/>
+          <w:szCs w:val="28"/>
+        </w:rPr>
+        <w:t xml:space="preserve"> [6]. Тут находится подробное описание классов и м</w:t>
+      </w:r>
+      <w:r>
+        <w:rPr>
+          <w:rFonts w:ascii="Times New Roman" w:hAnsi="Times New Roman" w:cs="Times New Roman"/>
+          <w:sz w:val="28"/>
+          <w:szCs w:val="28"/>
+        </w:rPr>
+        <w:t>етодов, приведены примеры кода и</w:t>
+      </w:r>
+      <w:r>
+        <w:rPr>
+          <w:rFonts w:ascii="Times New Roman" w:hAnsi="Times New Roman" w:cs="Times New Roman"/>
+          <w:sz w:val="28"/>
+          <w:szCs w:val="28"/>
+        </w:rPr>
+        <w:t xml:space="preserve"> рис</w:t>
+      </w:r>
+      <w:r>
+        <w:rPr>
+          <w:rFonts w:ascii="Times New Roman" w:hAnsi="Times New Roman" w:cs="Times New Roman"/>
+          <w:sz w:val="28"/>
+          <w:szCs w:val="28"/>
+        </w:rPr>
+        <w:t>унки</w:t>
+      </w:r>
+      <w:r>
+        <w:rPr>
+          <w:rFonts w:ascii="Times New Roman" w:hAnsi="Times New Roman" w:cs="Times New Roman"/>
+          <w:sz w:val="28"/>
+          <w:szCs w:val="28"/>
+        </w:rPr>
+        <w:t xml:space="preserve">, отражающие конечный результат реализации той или иной возможности </w:t>
+      </w:r>
+      <w:proofErr w:type="spellStart"/>
+      <w:r>
+        <w:rPr>
+          <w:rFonts w:ascii="Times New Roman" w:hAnsi="Times New Roman" w:cs="Times New Roman"/>
+          <w:sz w:val="28"/>
+          <w:szCs w:val="28"/>
+        </w:rPr>
+        <w:t>фреймворка</w:t>
+      </w:r>
+      <w:proofErr w:type="spellEnd"/>
+      <w:r>
+        <w:rPr>
+          <w:rFonts w:ascii="Times New Roman" w:hAnsi="Times New Roman" w:cs="Times New Roman"/>
+          <w:sz w:val="28"/>
+          <w:szCs w:val="28"/>
+        </w:rPr>
+        <w:t xml:space="preserve">. Те проблемы, что не получается решить с помощью документации </w:t>
+      </w:r>
+      <w:proofErr w:type="spellStart"/>
+      <w:r>
+        <w:rPr>
+          <w:rFonts w:ascii="Times New Roman" w:hAnsi="Times New Roman" w:cs="Times New Roman"/>
+          <w:sz w:val="28"/>
+          <w:szCs w:val="28"/>
+          <w:lang w:val="en-US"/>
+        </w:rPr>
+        <w:t>Qt</w:t>
+      </w:r>
+      <w:proofErr w:type="spellEnd"/>
+      <w:r>
+        <w:rPr>
+          <w:rFonts w:ascii="Times New Roman" w:hAnsi="Times New Roman" w:cs="Times New Roman"/>
+          <w:sz w:val="28"/>
+          <w:szCs w:val="28"/>
+        </w:rPr>
+        <w:t>, помогает решить форум [2]. Большинство вопросов, которые возникают у разработчика так или иначе могли появиться и у других разработчиков, которые те задали на форуме и получили детальный ответ от других пользователей.  Если же на ваш ответ не нашлось ответа, вы можете задать свой</w:t>
+      </w:r>
+      <w:r>
+        <w:rPr>
+          <w:rFonts w:ascii="Times New Roman" w:hAnsi="Times New Roman" w:cs="Times New Roman"/>
+          <w:sz w:val="28"/>
+          <w:szCs w:val="28"/>
+        </w:rPr>
+        <w:t xml:space="preserve">, и отзывчивое сообщество форума </w:t>
+      </w:r>
+      <w:r>
+        <w:rPr>
+          <w:rFonts w:ascii="Times New Roman" w:hAnsi="Times New Roman" w:cs="Times New Roman"/>
+          <w:sz w:val="28"/>
+          <w:szCs w:val="28"/>
+        </w:rPr>
+        <w:t>в скором времени постарается помочь вам.</w:t>
+      </w:r>
     </w:p>
     <w:sectPr>
       <w:pgSz w:w="11906" w:h="16838"/>
@@ -536,6 +1911,95 @@
 <file path=word/numbering.xml><?xml version="1.0" encoding="utf-8"?>
 <w:numbering xmlns:wpc="http://schemas.microsoft.com/office/word/2010/wordprocessingCanvas" xmlns:cx="http://schemas.microsoft.com/office/drawing/2014/chartex" xmlns:mc="http://schemas.openxmlformats.org/markup-compatibility/2006" xmlns:o="urn:schemas-microsoft-com:office:office" xmlns:r="http://schemas.openxmlformats.org/officeDocument/2006/relationships" xmlns:m="http://schemas.openxmlformats.org/officeDocument/2006/math" xmlns:v="urn:schemas-microsoft-com:vml" xmlns:wp14="http://schemas.microsoft.com/office/word/2010/wordprocessingDrawing" xmlns:wp="http://schemas.openxmlformats.org/drawingml/2006/wordprocessingDrawing" xmlns:w10="urn:schemas-microsoft-com:office:word" xmlns:w="http://schemas.openxmlformats.org/wordprocessingml/2006/main" xmlns:w14="http://schemas.microsoft.com/office/word/2010/wordml" xmlns:w15="http://schemas.microsoft.com/office/word/2012/wordml" xmlns:w16se="http://schemas.microsoft.com/office/word/2015/wordml/symex" xmlns:wpg="http://schemas.microsoft.com/office/word/2010/wordprocessingGroup" xmlns:wpi="http://schemas.microsoft.com/office/word/2010/wordprocessingInk" xmlns:wne="http://schemas.microsoft.com/office/word/2006/wordml" xmlns:wps="http://schemas.microsoft.com/office/word/2010/wordprocessingShape" mc:Ignorable="w14 w15 w16se wp14">
   <w:abstractNum w:abstractNumId="0" w15:restartNumberingAfterBreak="0">
+    <w:nsid w:val="0009111B"/>
+    <w:multiLevelType w:val="hybridMultilevel"/>
+    <w:tmpl w:val="DF4C14DC"/>
+    <w:lvl w:ilvl="0" w:tplc="BE30B4B4">
+      <w:start w:val="1"/>
+      <w:numFmt w:val="decimal"/>
+      <w:lvlText w:val="%1"/>
+      <w:lvlJc w:val="left"/>
+      <w:pPr>
+        <w:ind w:left="720" w:hanging="360"/>
+      </w:pPr>
+      <w:rPr>
+        <w:rFonts w:hint="default"/>
+      </w:rPr>
+    </w:lvl>
+    <w:lvl w:ilvl="1" w:tplc="04190019" w:tentative="1">
+      <w:start w:val="1"/>
+      <w:numFmt w:val="lowerLetter"/>
+      <w:lvlText w:val="%2."/>
+      <w:lvlJc w:val="left"/>
+      <w:pPr>
+        <w:ind w:left="1440" w:hanging="360"/>
+      </w:pPr>
+    </w:lvl>
+    <w:lvl w:ilvl="2" w:tplc="0419001B" w:tentative="1">
+      <w:start w:val="1"/>
+      <w:numFmt w:val="lowerRoman"/>
+      <w:lvlText w:val="%3."/>
+      <w:lvlJc w:val="right"/>
+      <w:pPr>
+        <w:ind w:left="2160" w:hanging="180"/>
+      </w:pPr>
+    </w:lvl>
+    <w:lvl w:ilvl="3" w:tplc="0419000F" w:tentative="1">
+      <w:start w:val="1"/>
+      <w:numFmt w:val="decimal"/>
+      <w:lvlText w:val="%4."/>
+      <w:lvlJc w:val="left"/>
+      <w:pPr>
+        <w:ind w:left="2880" w:hanging="360"/>
+      </w:pPr>
+    </w:lvl>
+    <w:lvl w:ilvl="4" w:tplc="04190019" w:tentative="1">
+      <w:start w:val="1"/>
+      <w:numFmt w:val="lowerLetter"/>
+      <w:lvlText w:val="%5."/>
+      <w:lvlJc w:val="left"/>
+      <w:pPr>
+        <w:ind w:left="3600" w:hanging="360"/>
+      </w:pPr>
+    </w:lvl>
+    <w:lvl w:ilvl="5" w:tplc="0419001B" w:tentative="1">
+      <w:start w:val="1"/>
+      <w:numFmt w:val="lowerRoman"/>
+      <w:lvlText w:val="%6."/>
+      <w:lvlJc w:val="right"/>
+      <w:pPr>
+        <w:ind w:left="4320" w:hanging="180"/>
+      </w:pPr>
+    </w:lvl>
+    <w:lvl w:ilvl="6" w:tplc="0419000F" w:tentative="1">
+      <w:start w:val="1"/>
+      <w:numFmt w:val="decimal"/>
+      <w:lvlText w:val="%7."/>
+      <w:lvlJc w:val="left"/>
+      <w:pPr>
+        <w:ind w:left="5040" w:hanging="360"/>
+      </w:pPr>
+    </w:lvl>
+    <w:lvl w:ilvl="7" w:tplc="04190019" w:tentative="1">
+      <w:start w:val="1"/>
+      <w:numFmt w:val="lowerLetter"/>
+      <w:lvlText w:val="%8."/>
+      <w:lvlJc w:val="left"/>
+      <w:pPr>
+        <w:ind w:left="5760" w:hanging="360"/>
+      </w:pPr>
+    </w:lvl>
+    <w:lvl w:ilvl="8" w:tplc="0419001B" w:tentative="1">
+      <w:start w:val="1"/>
+      <w:numFmt w:val="lowerRoman"/>
+      <w:lvlText w:val="%9."/>
+      <w:lvlJc w:val="right"/>
+      <w:pPr>
+        <w:ind w:left="6480" w:hanging="180"/>
+      </w:pPr>
+    </w:lvl>
+  </w:abstractNum>
+  <w:abstractNum w:abstractNumId="1" w15:restartNumberingAfterBreak="0">
     <w:nsid w:val="3F462CFA"/>
     <w:multiLevelType w:val="multilevel"/>
     <w:tmpl w:val="422C2134"/>
@@ -648,7 +2112,96 @@
       </w:rPr>
     </w:lvl>
   </w:abstractNum>
-  <w:abstractNum w:abstractNumId="1" w15:restartNumberingAfterBreak="0">
+  <w:abstractNum w:abstractNumId="2" w15:restartNumberingAfterBreak="0">
+    <w:nsid w:val="447D3FFF"/>
+    <w:multiLevelType w:val="hybridMultilevel"/>
+    <w:tmpl w:val="8E04DC88"/>
+    <w:lvl w:ilvl="0" w:tplc="D09231D2">
+      <w:start w:val="1"/>
+      <w:numFmt w:val="decimal"/>
+      <w:lvlText w:val="%1"/>
+      <w:lvlJc w:val="left"/>
+      <w:pPr>
+        <w:ind w:left="720" w:hanging="360"/>
+      </w:pPr>
+      <w:rPr>
+        <w:rFonts w:hint="default"/>
+      </w:rPr>
+    </w:lvl>
+    <w:lvl w:ilvl="1" w:tplc="04190019" w:tentative="1">
+      <w:start w:val="1"/>
+      <w:numFmt w:val="lowerLetter"/>
+      <w:lvlText w:val="%2."/>
+      <w:lvlJc w:val="left"/>
+      <w:pPr>
+        <w:ind w:left="1440" w:hanging="360"/>
+      </w:pPr>
+    </w:lvl>
+    <w:lvl w:ilvl="2" w:tplc="0419001B" w:tentative="1">
+      <w:start w:val="1"/>
+      <w:numFmt w:val="lowerRoman"/>
+      <w:lvlText w:val="%3."/>
+      <w:lvlJc w:val="right"/>
+      <w:pPr>
+        <w:ind w:left="2160" w:hanging="180"/>
+      </w:pPr>
+    </w:lvl>
+    <w:lvl w:ilvl="3" w:tplc="0419000F" w:tentative="1">
+      <w:start w:val="1"/>
+      <w:numFmt w:val="decimal"/>
+      <w:lvlText w:val="%4."/>
+      <w:lvlJc w:val="left"/>
+      <w:pPr>
+        <w:ind w:left="2880" w:hanging="360"/>
+      </w:pPr>
+    </w:lvl>
+    <w:lvl w:ilvl="4" w:tplc="04190019" w:tentative="1">
+      <w:start w:val="1"/>
+      <w:numFmt w:val="lowerLetter"/>
+      <w:lvlText w:val="%5."/>
+      <w:lvlJc w:val="left"/>
+      <w:pPr>
+        <w:ind w:left="3600" w:hanging="360"/>
+      </w:pPr>
+    </w:lvl>
+    <w:lvl w:ilvl="5" w:tplc="0419001B" w:tentative="1">
+      <w:start w:val="1"/>
+      <w:numFmt w:val="lowerRoman"/>
+      <w:lvlText w:val="%6."/>
+      <w:lvlJc w:val="right"/>
+      <w:pPr>
+        <w:ind w:left="4320" w:hanging="180"/>
+      </w:pPr>
+    </w:lvl>
+    <w:lvl w:ilvl="6" w:tplc="0419000F" w:tentative="1">
+      <w:start w:val="1"/>
+      <w:numFmt w:val="decimal"/>
+      <w:lvlText w:val="%7."/>
+      <w:lvlJc w:val="left"/>
+      <w:pPr>
+        <w:ind w:left="5040" w:hanging="360"/>
+      </w:pPr>
+    </w:lvl>
+    <w:lvl w:ilvl="7" w:tplc="04190019" w:tentative="1">
+      <w:start w:val="1"/>
+      <w:numFmt w:val="lowerLetter"/>
+      <w:lvlText w:val="%8."/>
+      <w:lvlJc w:val="left"/>
+      <w:pPr>
+        <w:ind w:left="5760" w:hanging="360"/>
+      </w:pPr>
+    </w:lvl>
+    <w:lvl w:ilvl="8" w:tplc="0419001B" w:tentative="1">
+      <w:start w:val="1"/>
+      <w:numFmt w:val="lowerRoman"/>
+      <w:lvlText w:val="%9."/>
+      <w:lvlJc w:val="right"/>
+      <w:pPr>
+        <w:ind w:left="6480" w:hanging="180"/>
+      </w:pPr>
+    </w:lvl>
+  </w:abstractNum>
+  <w:abstractNum w:abstractNumId="3" w15:restartNumberingAfterBreak="0">
     <w:nsid w:val="7F76359E"/>
     <w:multiLevelType w:val="hybridMultilevel"/>
     <w:tmpl w:val="E384C644"/>
@@ -738,10 +2291,16 @@
     </w:lvl>
   </w:abstractNum>
   <w:num w:numId="1">
+    <w:abstractNumId w:val="3"/>
+  </w:num>
+  <w:num w:numId="2">
     <w:abstractNumId w:val="1"/>
   </w:num>
-  <w:num w:numId="2">
+  <w:num w:numId="3">
     <w:abstractNumId w:val="0"/>
+  </w:num>
+  <w:num w:numId="4">
+    <w:abstractNumId w:val="2"/>
   </w:num>
 </w:numbering>
 </file>

</xml_diff>